<commit_message>
updated key and dropdown
</commit_message>
<xml_diff>
--- a/Assets/Key.docx
+++ b/Assets/Key.docx
@@ -6,10 +6,125 @@
     <w:p/>
     <w:p>
       <w:r>
-        <w:t>Horizontal:</w:t>
+        <w:rPr>
+          <w:noProof/>
+        </w:rPr>
+        <mc:AlternateContent>
+          <mc:Choice Requires="wps">
+            <w:drawing>
+              <wp:anchor distT="45720" distB="45720" distL="114300" distR="114300" simplePos="0" relativeHeight="251679744" behindDoc="0" locked="0" layoutInCell="1" allowOverlap="1" wp14:anchorId="739F57E5" wp14:editId="42FBD2B2">
+                <wp:simplePos x="0" y="0"/>
+                <wp:positionH relativeFrom="column">
+                  <wp:posOffset>1306195</wp:posOffset>
+                </wp:positionH>
+                <wp:positionV relativeFrom="paragraph">
+                  <wp:posOffset>248285</wp:posOffset>
+                </wp:positionV>
+                <wp:extent cx="635000" cy="317500"/>
+                <wp:effectExtent l="0" t="0" r="0" b="6350"/>
+                <wp:wrapSquare wrapText="bothSides"/>
+                <wp:docPr id="11" name="Text Box 2"/>
+                <wp:cNvGraphicFramePr>
+                  <a:graphicFrameLocks xmlns:a="http://schemas.openxmlformats.org/drawingml/2006/main"/>
+                </wp:cNvGraphicFramePr>
+                <a:graphic xmlns:a="http://schemas.openxmlformats.org/drawingml/2006/main">
+                  <a:graphicData uri="http://schemas.microsoft.com/office/word/2010/wordprocessingShape">
+                    <wps:wsp>
+                      <wps:cNvSpPr txBox="1">
+                        <a:spLocks noChangeArrowheads="1"/>
+                      </wps:cNvSpPr>
+                      <wps:spPr bwMode="auto">
+                        <a:xfrm>
+                          <a:off x="0" y="0"/>
+                          <a:ext cx="635000" cy="317500"/>
+                        </a:xfrm>
+                        <a:prstGeom prst="rect">
+                          <a:avLst/>
+                        </a:prstGeom>
+                        <a:noFill/>
+                        <a:ln w="9525">
+                          <a:noFill/>
+                          <a:miter lim="800000"/>
+                          <a:headEnd/>
+                          <a:tailEnd/>
+                        </a:ln>
+                      </wps:spPr>
+                      <wps:txbx>
+                        <w:txbxContent>
+                          <w:p>
+                            <w:pPr>
+                              <w:jc w:val="center"/>
+                              <w:rPr>
+                                <w:rFonts w:ascii="Times New Roman" w:hAnsi="Times New Roman" w:cs="Times New Roman"/>
+                                <w:i/>
+                                <w:sz w:val="28"/>
+                                <w:szCs w:val="28"/>
+                              </w:rPr>
+                            </w:pPr>
+                            <w:r>
+                              <w:rPr>
+                                <w:rFonts w:ascii="Times New Roman" w:hAnsi="Times New Roman" w:cs="Times New Roman"/>
+                                <w:i/>
+                                <w:sz w:val="28"/>
+                                <w:szCs w:val="28"/>
+                              </w:rPr>
+                              <w:t>100%</w:t>
+                            </w:r>
+                          </w:p>
+                        </w:txbxContent>
+                      </wps:txbx>
+                      <wps:bodyPr rot="0" vert="horz" wrap="square" lIns="91440" tIns="45720" rIns="91440" bIns="45720" anchor="t" anchorCtr="0">
+                        <a:noAutofit/>
+                      </wps:bodyPr>
+                    </wps:wsp>
+                  </a:graphicData>
+                </a:graphic>
+                <wp14:sizeRelH relativeFrom="margin">
+                  <wp14:pctWidth>0</wp14:pctWidth>
+                </wp14:sizeRelH>
+                <wp14:sizeRelV relativeFrom="margin">
+                  <wp14:pctHeight>0</wp14:pctHeight>
+                </wp14:sizeRelV>
+              </wp:anchor>
+            </w:drawing>
+          </mc:Choice>
+          <mc:Fallback>
+            <w:pict>
+              <v:shapetype w14:anchorId="739F57E5" id="_x0000_t202" coordsize="21600,21600" o:spt="202" path="m,l,21600r21600,l21600,xe">
+                <v:stroke joinstyle="miter"/>
+                <v:path gradientshapeok="t" o:connecttype="rect"/>
+              </v:shapetype>
+              <v:shape id="Text Box 2" o:spid="_x0000_s1026" type="#_x0000_t202" style="position:absolute;margin-left:102.85pt;margin-top:19.55pt;width:50pt;height:25pt;z-index:251679744;visibility:visible;mso-wrap-style:square;mso-width-percent:0;mso-height-percent:0;mso-wrap-distance-left:9pt;mso-wrap-distance-top:3.6pt;mso-wrap-distance-right:9pt;mso-wrap-distance-bottom:3.6pt;mso-position-horizontal:absolute;mso-position-horizontal-relative:text;mso-position-vertical:absolute;mso-position-vertical-relative:text;mso-width-percent:0;mso-height-percent:0;mso-width-relative:margin;mso-height-relative:margin;v-text-anchor:top" o:gfxdata="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" filled="f" stroked="f">
+                <v:textbox>
+                  <w:txbxContent>
+                    <w:p>
+                      <w:pPr>
+                        <w:jc w:val="center"/>
+                        <w:rPr>
+                          <w:rFonts w:ascii="Times New Roman" w:hAnsi="Times New Roman" w:cs="Times New Roman"/>
+                          <w:i/>
+                          <w:sz w:val="28"/>
+                          <w:szCs w:val="28"/>
+                        </w:rPr>
+                      </w:pPr>
+                      <w:r>
+                        <w:rPr>
+                          <w:rFonts w:ascii="Times New Roman" w:hAnsi="Times New Roman" w:cs="Times New Roman"/>
+                          <w:i/>
+                          <w:sz w:val="28"/>
+                          <w:szCs w:val="28"/>
+                        </w:rPr>
+                        <w:t>100%</w:t>
+                      </w:r>
+                    </w:p>
+                  </w:txbxContent>
+                </v:textbox>
+                <w10:wrap type="square"/>
+              </v:shape>
+            </w:pict>
+          </mc:Fallback>
+        </mc:AlternateContent>
       </w:r>
-    </w:p>
-    <w:p>
       <w:r>
         <w:rPr>
           <w:noProof/>
@@ -17,18 +132,134 @@
         <mc:AlternateContent>
           <mc:Choice Requires="wps">
             <w:drawing>
-              <wp:anchor distT="0" distB="0" distL="114300" distR="114300" simplePos="0" relativeHeight="251667456" behindDoc="0" locked="0" layoutInCell="1" allowOverlap="1" wp14:anchorId="73A7A0B2" wp14:editId="00CCAF46">
+              <wp:anchor distT="45720" distB="45720" distL="114300" distR="114300" simplePos="0" relativeHeight="251681792" behindDoc="0" locked="0" layoutInCell="1" allowOverlap="1" wp14:anchorId="739F57E5" wp14:editId="42FBD2B2">
                 <wp:simplePos x="0" y="0"/>
                 <wp:positionH relativeFrom="column">
-                  <wp:posOffset>2713876</wp:posOffset>
+                  <wp:posOffset>1333500</wp:posOffset>
                 </wp:positionH>
                 <wp:positionV relativeFrom="paragraph">
-                  <wp:posOffset>1270</wp:posOffset>
+                  <wp:posOffset>1166495</wp:posOffset>
+                </wp:positionV>
+                <wp:extent cx="556895" cy="317500"/>
+                <wp:effectExtent l="0" t="0" r="0" b="6350"/>
+                <wp:wrapSquare wrapText="bothSides"/>
+                <wp:docPr id="12" name="Text Box 2"/>
+                <wp:cNvGraphicFramePr>
+                  <a:graphicFrameLocks xmlns:a="http://schemas.openxmlformats.org/drawingml/2006/main"/>
+                </wp:cNvGraphicFramePr>
+                <a:graphic xmlns:a="http://schemas.openxmlformats.org/drawingml/2006/main">
+                  <a:graphicData uri="http://schemas.microsoft.com/office/word/2010/wordprocessingShape">
+                    <wps:wsp>
+                      <wps:cNvSpPr txBox="1">
+                        <a:spLocks noChangeArrowheads="1"/>
+                      </wps:cNvSpPr>
+                      <wps:spPr bwMode="auto">
+                        <a:xfrm>
+                          <a:off x="0" y="0"/>
+                          <a:ext cx="556895" cy="317500"/>
+                        </a:xfrm>
+                        <a:prstGeom prst="rect">
+                          <a:avLst/>
+                        </a:prstGeom>
+                        <a:noFill/>
+                        <a:ln w="9525">
+                          <a:noFill/>
+                          <a:miter lim="800000"/>
+                          <a:headEnd/>
+                          <a:tailEnd/>
+                        </a:ln>
+                      </wps:spPr>
+                      <wps:txbx>
+                        <w:txbxContent>
+                          <w:p>
+                            <w:pPr>
+                              <w:jc w:val="center"/>
+                              <w:rPr>
+                                <w:rFonts w:ascii="Times New Roman" w:hAnsi="Times New Roman" w:cs="Times New Roman"/>
+                                <w:i/>
+                                <w:sz w:val="28"/>
+                                <w:szCs w:val="28"/>
+                              </w:rPr>
+                            </w:pPr>
+                            <w:r>
+                              <w:rPr>
+                                <w:rFonts w:ascii="Times New Roman" w:hAnsi="Times New Roman" w:cs="Times New Roman"/>
+                                <w:i/>
+                                <w:sz w:val="28"/>
+                                <w:szCs w:val="28"/>
+                              </w:rPr>
+                              <w:t>0%</w:t>
+                            </w:r>
+                          </w:p>
+                        </w:txbxContent>
+                      </wps:txbx>
+                      <wps:bodyPr rot="0" vert="horz" wrap="square" lIns="91440" tIns="45720" rIns="91440" bIns="45720" anchor="t" anchorCtr="0">
+                        <a:noAutofit/>
+                      </wps:bodyPr>
+                    </wps:wsp>
+                  </a:graphicData>
+                </a:graphic>
+                <wp14:sizeRelH relativeFrom="margin">
+                  <wp14:pctWidth>0</wp14:pctWidth>
+                </wp14:sizeRelH>
+                <wp14:sizeRelV relativeFrom="margin">
+                  <wp14:pctHeight>0</wp14:pctHeight>
+                </wp14:sizeRelV>
+              </wp:anchor>
+            </w:drawing>
+          </mc:Choice>
+          <mc:Fallback>
+            <w:pict>
+              <v:shape w14:anchorId="739F57E5" id="_x0000_s1027" type="#_x0000_t202" style="position:absolute;margin-left:105pt;margin-top:91.85pt;width:43.85pt;height:25pt;z-index:251681792;visibility:visible;mso-wrap-style:square;mso-width-percent:0;mso-height-percent:0;mso-wrap-distance-left:9pt;mso-wrap-distance-top:3.6pt;mso-wrap-distance-right:9pt;mso-wrap-distance-bottom:3.6pt;mso-position-horizontal:absolute;mso-position-horizontal-relative:text;mso-position-vertical:absolute;mso-position-vertical-relative:text;mso-width-percent:0;mso-height-percent:0;mso-width-relative:margin;mso-height-relative:margin;v-text-anchor:top" o:gfxdata="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" filled="f" stroked="f">
+                <v:textbox>
+                  <w:txbxContent>
+                    <w:p>
+                      <w:pPr>
+                        <w:jc w:val="center"/>
+                        <w:rPr>
+                          <w:rFonts w:ascii="Times New Roman" w:hAnsi="Times New Roman" w:cs="Times New Roman"/>
+                          <w:i/>
+                          <w:sz w:val="28"/>
+                          <w:szCs w:val="28"/>
+                        </w:rPr>
+                      </w:pPr>
+                      <w:r>
+                        <w:rPr>
+                          <w:rFonts w:ascii="Times New Roman" w:hAnsi="Times New Roman" w:cs="Times New Roman"/>
+                          <w:i/>
+                          <w:sz w:val="28"/>
+                          <w:szCs w:val="28"/>
+                        </w:rPr>
+                        <w:t>0%</w:t>
+                      </w:r>
+                    </w:p>
+                  </w:txbxContent>
+                </v:textbox>
+                <w10:wrap type="square"/>
+              </v:shape>
+            </w:pict>
+          </mc:Fallback>
+        </mc:AlternateContent>
+      </w:r>
+      <w:r>
+        <w:rPr>
+          <w:noProof/>
+        </w:rPr>
+        <mc:AlternateContent>
+          <mc:Choice Requires="wps">
+            <w:drawing>
+              <wp:anchor distT="0" distB="0" distL="114300" distR="114300" simplePos="0" relativeHeight="251665408" behindDoc="0" locked="0" layoutInCell="1" allowOverlap="1" wp14:anchorId="2E81F81D" wp14:editId="4B184BF3">
+                <wp:simplePos x="0" y="0"/>
+                <wp:positionH relativeFrom="column">
+                  <wp:posOffset>1727200</wp:posOffset>
+                </wp:positionH>
+                <wp:positionV relativeFrom="paragraph">
+                  <wp:posOffset>285115</wp:posOffset>
                 </wp:positionV>
                 <wp:extent cx="1188720" cy="1188720"/>
                 <wp:effectExtent l="0" t="0" r="11430" b="11430"/>
                 <wp:wrapNone/>
-                <wp:docPr id="6" name="Smiley Face 6"/>
+                <wp:docPr id="4" name="Smiley Face 4"/>
                 <wp:cNvGraphicFramePr/>
                 <a:graphic xmlns:a="http://schemas.openxmlformats.org/drawingml/2006/main">
                   <a:graphicData uri="http://schemas.microsoft.com/office/word/2010/wordprocessingShape">
@@ -41,15 +272,27 @@
                         </a:xfrm>
                         <a:prstGeom prst="smileyFace">
                           <a:avLst>
-                            <a:gd name="adj" fmla="val -4653"/>
+                            <a:gd name="adj" fmla="val 4653"/>
                           </a:avLst>
                         </a:prstGeom>
-                        <a:solidFill>
-                          <a:schemeClr val="accent1"/>
-                        </a:solidFill>
+                        <a:gradFill flip="none" rotWithShape="1">
+                          <a:gsLst>
+                            <a:gs pos="0">
+                              <a:schemeClr val="accent6">
+                                <a:lumMod val="20000"/>
+                                <a:lumOff val="80000"/>
+                              </a:schemeClr>
+                            </a:gs>
+                            <a:gs pos="95000">
+                              <a:srgbClr val="476D2D"/>
+                            </a:gs>
+                          </a:gsLst>
+                          <a:lin ang="16200000" scaled="1"/>
+                          <a:tileRect/>
+                        </a:gradFill>
                         <a:ln>
                           <a:solidFill>
-                            <a:schemeClr val="accent1">
+                            <a:schemeClr val="accent6">
                               <a:lumMod val="50000"/>
                             </a:schemeClr>
                           </a:solidFill>
@@ -91,7 +334,7 @@
           </mc:Choice>
           <mc:Fallback>
             <w:pict>
-              <v:shapetype w14:anchorId="564EC884" id="_x0000_t96" coordsize="21600,21600" o:spt="96" adj="17520" path="m10800,qx,10800,10800,21600,21600,10800,10800,xem7340,6445qx6215,7570,7340,8695,8465,7570,7340,6445xnfem14260,6445qx13135,7570,14260,8695,15385,7570,14260,6445xnfem4960@0c8853@3,12747@3,16640@0nfe">
+              <v:shapetype w14:anchorId="2DEE3680" id="_x0000_t96" coordsize="21600,21600" o:spt="96" adj="17520" path="m10800,qx,10800,10800,21600,21600,10800,10800,xem7340,6445qx6215,7570,7340,8695,8465,7570,7340,6445xnfem14260,6445qx13135,7570,14260,8695,15385,7570,14260,6445xnfem4960@0c8853@3,12747@3,16640@0nfe">
                 <v:formulas>
                   <v:f eqn="sum 33030 0 #0"/>
                   <v:f eqn="prod #0 4 3"/>
@@ -104,7 +347,8 @@
                 </v:handles>
                 <o:complex v:ext="view"/>
               </v:shapetype>
-              <v:shape id="Smiley Face 6" o:spid="_x0000_s1026" type="#_x0000_t96" style="position:absolute;margin-left:213.7pt;margin-top:.1pt;width:93.6pt;height:93.6pt;z-index:251667456;visibility:visible;mso-wrap-style:square;mso-width-percent:0;mso-height-percent:0;mso-wrap-distance-left:9pt;mso-wrap-distance-top:0;mso-wrap-distance-right:9pt;mso-wrap-distance-bottom:0;mso-position-horizontal:absolute;mso-position-horizontal-relative:text;mso-position-vertical:absolute;mso-position-vertical-relative:text;mso-width-percent:0;mso-height-percent:0;mso-width-relative:margin;mso-height-relative:margin;v-text-anchor:middle" o:gfxdata="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" adj="15510" fillcolor="#4472c4 [3204]" strokecolor="#1f3763 [1604]" strokeweight="1pt">
+              <v:shape id="Smiley Face 4" o:spid="_x0000_s1026" type="#_x0000_t96" style="position:absolute;margin-left:136pt;margin-top:22.45pt;width:93.6pt;height:93.6pt;z-index:251665408;visibility:visible;mso-wrap-style:square;mso-width-percent:0;mso-height-percent:0;mso-wrap-distance-left:9pt;mso-wrap-distance-top:0;mso-wrap-distance-right:9pt;mso-wrap-distance-bottom:0;mso-position-horizontal:absolute;mso-position-horizontal-relative:text;mso-position-vertical:absolute;mso-position-vertical-relative:text;mso-width-percent:0;mso-height-percent:0;mso-width-relative:margin;mso-height-relative:margin;v-text-anchor:middle" o:gfxdata="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" fillcolor="#e2efd9 [665]" strokecolor="#375623 [1609]" strokeweight="1pt">
+                <v:fill color2="#476d2d" rotate="t" angle="180" colors="0 #e2f0d9;62259f #476d2d" focus="100%" type="gradient"/>
                 <v:stroke joinstyle="miter"/>
               </v:shape>
             </w:pict>
@@ -121,10 +365,10 @@
               <wp:anchor distT="0" distB="0" distL="114300" distR="114300" simplePos="0" relativeHeight="251666432" behindDoc="0" locked="0" layoutInCell="1" allowOverlap="1" wp14:anchorId="243681F4" wp14:editId="5A2443E2">
                 <wp:simplePos x="0" y="0"/>
                 <wp:positionH relativeFrom="column">
-                  <wp:posOffset>1346086</wp:posOffset>
+                  <wp:posOffset>3072130</wp:posOffset>
                 </wp:positionH>
                 <wp:positionV relativeFrom="paragraph">
-                  <wp:posOffset>2540</wp:posOffset>
+                  <wp:posOffset>287655</wp:posOffset>
                 </wp:positionV>
                 <wp:extent cx="1188720" cy="1188720"/>
                 <wp:effectExtent l="0" t="0" r="11430" b="11430"/>
@@ -145,9 +389,20 @@
                             <a:gd name="adj" fmla="val 277"/>
                           </a:avLst>
                         </a:prstGeom>
-                        <a:solidFill>
-                          <a:schemeClr val="accent4"/>
-                        </a:solidFill>
+                        <a:gradFill>
+                          <a:gsLst>
+                            <a:gs pos="0">
+                              <a:schemeClr val="accent4">
+                                <a:lumMod val="20000"/>
+                                <a:lumOff val="80000"/>
+                              </a:schemeClr>
+                            </a:gs>
+                            <a:gs pos="91000">
+                              <a:srgbClr val="A27B00"/>
+                            </a:gs>
+                          </a:gsLst>
+                          <a:lin ang="16200000" scaled="1"/>
+                        </a:gradFill>
                         <a:ln>
                           <a:solidFill>
                             <a:schemeClr val="accent4">
@@ -192,26 +447,16 @@
           </mc:Choice>
           <mc:Fallback>
             <w:pict>
-              <v:shapetype w14:anchorId="201D3ABE" id="_x0000_t96" coordsize="21600,21600" o:spt="96" adj="17520" path="m10800,qx,10800,10800,21600,21600,10800,10800,xem7340,6445qx6215,7570,7340,8695,8465,7570,7340,6445xnfem14260,6445qx13135,7570,14260,8695,15385,7570,14260,6445xnfem4960@0c8853@3,12747@3,16640@0nfe">
-                <v:formulas>
-                  <v:f eqn="sum 33030 0 #0"/>
-                  <v:f eqn="prod #0 4 3"/>
-                  <v:f eqn="prod @0 1 3"/>
-                  <v:f eqn="sum @1 0 @2"/>
-                </v:formulas>
-                <v:path o:extrusionok="f" gradientshapeok="t" o:connecttype="custom" o:connectlocs="10800,0;3163,3163;0,10800;3163,18437;10800,21600;18437,18437;21600,10800;18437,3163" textboxrect="3163,3163,18437,18437"/>
-                <v:handles>
-                  <v:h position="center,#0" yrange="15510,17520"/>
-                </v:handles>
-                <o:complex v:ext="view"/>
-              </v:shapetype>
-              <v:shape id="Smiley Face 5" o:spid="_x0000_s1026" type="#_x0000_t96" style="position:absolute;margin-left:106pt;margin-top:.2pt;width:93.6pt;height:93.6pt;z-index:251666432;visibility:visible;mso-wrap-style:square;mso-width-percent:0;mso-height-percent:0;mso-wrap-distance-left:9pt;mso-wrap-distance-top:0;mso-wrap-distance-right:9pt;mso-wrap-distance-bottom:0;mso-position-horizontal:absolute;mso-position-horizontal-relative:text;mso-position-vertical:absolute;mso-position-vertical-relative:text;mso-width-percent:0;mso-height-percent:0;mso-width-relative:margin;mso-height-relative:margin;v-text-anchor:middle" o:gfxdata="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" adj="16575" fillcolor="#ffc000 [3207]" strokecolor="#7f5f00 [1607]" strokeweight="1pt">
+              <v:shape w14:anchorId="695B0DF2" id="Smiley Face 5" o:spid="_x0000_s1026" type="#_x0000_t96" style="position:absolute;margin-left:241.9pt;margin-top:22.65pt;width:93.6pt;height:93.6pt;z-index:251666432;visibility:visible;mso-wrap-style:square;mso-width-percent:0;mso-height-percent:0;mso-wrap-distance-left:9pt;mso-wrap-distance-top:0;mso-wrap-distance-right:9pt;mso-wrap-distance-bottom:0;mso-position-horizontal:absolute;mso-position-horizontal-relative:text;mso-position-vertical:absolute;mso-position-vertical-relative:text;mso-width-percent:0;mso-height-percent:0;mso-width-relative:margin;mso-height-relative:margin;v-text-anchor:middle" o:gfxdata="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" adj="16575" fillcolor="#fff2cc [663]" strokecolor="#7f5f00 [1607]" strokeweight="1pt">
+                <v:fill color2="#a27b00" angle="180" colors="0 #fff2cc;59638f #a27b00" focus="100%" type="gradient"/>
                 <v:stroke joinstyle="miter"/>
               </v:shape>
             </w:pict>
           </mc:Fallback>
         </mc:AlternateContent>
       </w:r>
+    </w:p>
+    <w:p>
       <w:r>
         <w:rPr>
           <w:noProof/>
@@ -219,18 +464,18 @@
         <mc:AlternateContent>
           <mc:Choice Requires="wps">
             <w:drawing>
-              <wp:anchor distT="0" distB="0" distL="114300" distR="114300" simplePos="0" relativeHeight="251665408" behindDoc="0" locked="0" layoutInCell="1" allowOverlap="1" wp14:anchorId="2E81F81D" wp14:editId="4B184BF3">
+              <wp:anchor distT="0" distB="0" distL="114300" distR="114300" simplePos="0" relativeHeight="251682816" behindDoc="0" locked="0" layoutInCell="1" allowOverlap="1">
                 <wp:simplePos x="0" y="0"/>
                 <wp:positionH relativeFrom="column">
-                  <wp:posOffset>635</wp:posOffset>
+                  <wp:posOffset>1579766</wp:posOffset>
                 </wp:positionH>
                 <wp:positionV relativeFrom="paragraph">
-                  <wp:posOffset>0</wp:posOffset>
+                  <wp:posOffset>253365</wp:posOffset>
                 </wp:positionV>
-                <wp:extent cx="1188720" cy="1188720"/>
-                <wp:effectExtent l="0" t="0" r="11430" b="11430"/>
+                <wp:extent cx="45719" cy="635603"/>
+                <wp:effectExtent l="19050" t="19050" r="31115" b="31750"/>
                 <wp:wrapNone/>
-                <wp:docPr id="4" name="Smiley Face 4"/>
+                <wp:docPr id="15" name="Arrow: Up-Down 15"/>
                 <wp:cNvGraphicFramePr/>
                 <a:graphic xmlns:a="http://schemas.openxmlformats.org/drawingml/2006/main">
                   <a:graphicData uri="http://schemas.microsoft.com/office/word/2010/wordprocessingShape">
@@ -239,20 +484,32 @@
                       <wps:spPr>
                         <a:xfrm>
                           <a:off x="0" y="0"/>
-                          <a:ext cx="1188720" cy="1188720"/>
+                          <a:ext cx="45719" cy="635603"/>
                         </a:xfrm>
-                        <a:prstGeom prst="smileyFace">
-                          <a:avLst>
-                            <a:gd name="adj" fmla="val 4653"/>
-                          </a:avLst>
+                        <a:prstGeom prst="upDownArrow">
+                          <a:avLst/>
                         </a:prstGeom>
-                        <a:solidFill>
-                          <a:schemeClr val="accent6"/>
-                        </a:solidFill>
+                        <a:gradFill>
+                          <a:gsLst>
+                            <a:gs pos="0">
+                              <a:schemeClr val="bg2">
+                                <a:lumMod val="90000"/>
+                              </a:schemeClr>
+                            </a:gs>
+                            <a:gs pos="100000">
+                              <a:schemeClr val="tx1">
+                                <a:lumMod val="95000"/>
+                                <a:lumOff val="5000"/>
+                              </a:schemeClr>
+                            </a:gs>
+                          </a:gsLst>
+                          <a:lin ang="16200000" scaled="1"/>
+                        </a:gradFill>
                         <a:ln>
                           <a:solidFill>
-                            <a:schemeClr val="accent6">
-                              <a:lumMod val="50000"/>
+                            <a:schemeClr val="tx1">
+                              <a:lumMod val="65000"/>
+                              <a:lumOff val="35000"/>
                             </a:schemeClr>
                           </a:solidFill>
                         </a:ln>
@@ -293,7 +550,241 @@
           </mc:Choice>
           <mc:Fallback>
             <w:pict>
-              <v:shape w14:anchorId="068B42B0" id="Smiley Face 4" o:spid="_x0000_s1026" type="#_x0000_t96" style="position:absolute;margin-left:.05pt;margin-top:0;width:93.6pt;height:93.6pt;z-index:251665408;visibility:visible;mso-wrap-style:square;mso-width-percent:0;mso-height-percent:0;mso-wrap-distance-left:9pt;mso-wrap-distance-top:0;mso-wrap-distance-right:9pt;mso-wrap-distance-bottom:0;mso-position-horizontal:absolute;mso-position-horizontal-relative:text;mso-position-vertical:absolute;mso-position-vertical-relative:text;mso-width-percent:0;mso-height-percent:0;mso-width-relative:margin;mso-height-relative:margin;v-text-anchor:middle" o:gfxdata="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" fillcolor="#70ad47 [3209]" strokecolor="#375623 [1609]" strokeweight="1pt">
+              <v:shapetype w14:anchorId="1F048E33" id="_x0000_t70" coordsize="21600,21600" o:spt="70" adj="5400,4320" path="m10800,l21600@0@3@0@3@2,21600@2,10800,21600,0@2@1@2@1@0,0@0xe">
+                <v:stroke joinstyle="miter"/>
+                <v:formulas>
+                  <v:f eqn="val #1"/>
+                  <v:f eqn="val #0"/>
+                  <v:f eqn="sum 21600 0 #1"/>
+                  <v:f eqn="sum 21600 0 #0"/>
+                  <v:f eqn="prod #1 #0 10800"/>
+                  <v:f eqn="sum #1 0 @4"/>
+                  <v:f eqn="sum 21600 0 @5"/>
+                </v:formulas>
+                <v:path o:connecttype="custom" o:connectlocs="10800,0;0,@0;@1,10800;0,@2;10800,21600;21600,@2;@3,10800;21600,@0" o:connectangles="270,180,180,180,90,0,0,0" textboxrect="@1,@5,@3,@6"/>
+                <v:handles>
+                  <v:h position="#0,#1" xrange="0,10800" yrange="0,10800"/>
+                </v:handles>
+              </v:shapetype>
+              <v:shape id="Arrow: Up-Down 15" o:spid="_x0000_s1026" type="#_x0000_t70" style="position:absolute;margin-left:124.4pt;margin-top:19.95pt;width:3.6pt;height:50.05pt;z-index:251682816;visibility:visible;mso-wrap-style:square;mso-width-percent:0;mso-height-percent:0;mso-wrap-distance-left:9pt;mso-wrap-distance-top:0;mso-wrap-distance-right:9pt;mso-wrap-distance-bottom:0;mso-position-horizontal:absolute;mso-position-horizontal-relative:text;mso-position-vertical:absolute;mso-position-vertical-relative:text;mso-width-percent:0;mso-height-percent:0;mso-width-relative:margin;mso-height-relative:margin;v-text-anchor:middle" o:gfxdata="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" adj=",777" fillcolor="#cfcdcd [2894]" strokecolor="#5a5a5a [2109]" strokeweight="1pt">
+                <v:fill color2="#0d0d0d [3069]" angle="180" focus="100%" type="gradient"/>
+              </v:shape>
+            </w:pict>
+          </mc:Fallback>
+        </mc:AlternateContent>
+      </w:r>
+      <w:r>
+        <w:rPr>
+          <w:noProof/>
+        </w:rPr>
+        <mc:AlternateContent>
+          <mc:Choice Requires="wps">
+            <w:drawing>
+              <wp:anchor distT="45720" distB="45720" distL="114300" distR="114300" simplePos="0" relativeHeight="251677696" behindDoc="0" locked="0" layoutInCell="1" allowOverlap="1" wp14:anchorId="5C04A95C" wp14:editId="39E20C28">
+                <wp:simplePos x="0" y="0"/>
+                <wp:positionH relativeFrom="column">
+                  <wp:posOffset>353060</wp:posOffset>
+                </wp:positionH>
+                <wp:positionV relativeFrom="paragraph">
+                  <wp:posOffset>276860</wp:posOffset>
+                </wp:positionV>
+                <wp:extent cx="1160145" cy="694055"/>
+                <wp:effectExtent l="0" t="0" r="0" b="0"/>
+                <wp:wrapSquare wrapText="bothSides"/>
+                <wp:docPr id="10" name="Text Box 2"/>
+                <wp:cNvGraphicFramePr>
+                  <a:graphicFrameLocks xmlns:a="http://schemas.openxmlformats.org/drawingml/2006/main"/>
+                </wp:cNvGraphicFramePr>
+                <a:graphic xmlns:a="http://schemas.openxmlformats.org/drawingml/2006/main">
+                  <a:graphicData uri="http://schemas.microsoft.com/office/word/2010/wordprocessingShape">
+                    <wps:wsp>
+                      <wps:cNvSpPr txBox="1">
+                        <a:spLocks noChangeArrowheads="1"/>
+                      </wps:cNvSpPr>
+                      <wps:spPr bwMode="auto">
+                        <a:xfrm>
+                          <a:off x="0" y="0"/>
+                          <a:ext cx="1160145" cy="694055"/>
+                        </a:xfrm>
+                        <a:prstGeom prst="rect">
+                          <a:avLst/>
+                        </a:prstGeom>
+                        <a:noFill/>
+                        <a:ln w="9525">
+                          <a:noFill/>
+                          <a:miter lim="800000"/>
+                          <a:headEnd/>
+                          <a:tailEnd/>
+                        </a:ln>
+                      </wps:spPr>
+                      <wps:txbx>
+                        <w:txbxContent>
+                          <w:p>
+                            <w:pPr>
+                              <w:jc w:val="center"/>
+                              <w:rPr>
+                                <w:rFonts w:ascii="Times New Roman" w:hAnsi="Times New Roman" w:cs="Times New Roman"/>
+                                <w:i/>
+                                <w:sz w:val="24"/>
+                                <w:szCs w:val="24"/>
+                              </w:rPr>
+                            </w:pPr>
+                            <w:r>
+                              <w:rPr>
+                                <w:rFonts w:ascii="Times New Roman" w:hAnsi="Times New Roman" w:cs="Times New Roman"/>
+                                <w:i/>
+                                <w:sz w:val="24"/>
+                                <w:szCs w:val="24"/>
+                              </w:rPr>
+                              <w:t>Percentage who Trick or Treated</w:t>
+                            </w:r>
+                          </w:p>
+                        </w:txbxContent>
+                      </wps:txbx>
+                      <wps:bodyPr rot="0" vert="horz" wrap="square" lIns="91440" tIns="45720" rIns="91440" bIns="45720" anchor="t" anchorCtr="0">
+                        <a:noAutofit/>
+                      </wps:bodyPr>
+                    </wps:wsp>
+                  </a:graphicData>
+                </a:graphic>
+                <wp14:sizeRelH relativeFrom="margin">
+                  <wp14:pctWidth>0</wp14:pctWidth>
+                </wp14:sizeRelH>
+                <wp14:sizeRelV relativeFrom="margin">
+                  <wp14:pctHeight>0</wp14:pctHeight>
+                </wp14:sizeRelV>
+              </wp:anchor>
+            </w:drawing>
+          </mc:Choice>
+          <mc:Fallback>
+            <w:pict>
+              <v:shape w14:anchorId="5C04A95C" id="_x0000_s1028" type="#_x0000_t202" style="position:absolute;margin-left:27.8pt;margin-top:21.8pt;width:91.35pt;height:54.65pt;z-index:251677696;visibility:visible;mso-wrap-style:square;mso-width-percent:0;mso-height-percent:0;mso-wrap-distance-left:9pt;mso-wrap-distance-top:3.6pt;mso-wrap-distance-right:9pt;mso-wrap-distance-bottom:3.6pt;mso-position-horizontal:absolute;mso-position-horizontal-relative:text;mso-position-vertical:absolute;mso-position-vertical-relative:text;mso-width-percent:0;mso-height-percent:0;mso-width-relative:margin;mso-height-relative:margin;v-text-anchor:top" o:gfxdata="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" filled="f" stroked="f">
+                <v:textbox>
+                  <w:txbxContent>
+                    <w:p>
+                      <w:pPr>
+                        <w:jc w:val="center"/>
+                        <w:rPr>
+                          <w:rFonts w:ascii="Times New Roman" w:hAnsi="Times New Roman" w:cs="Times New Roman"/>
+                          <w:i/>
+                          <w:sz w:val="24"/>
+                          <w:szCs w:val="24"/>
+                        </w:rPr>
+                      </w:pPr>
+                      <w:r>
+                        <w:rPr>
+                          <w:rFonts w:ascii="Times New Roman" w:hAnsi="Times New Roman" w:cs="Times New Roman"/>
+                          <w:i/>
+                          <w:sz w:val="24"/>
+                          <w:szCs w:val="24"/>
+                        </w:rPr>
+                        <w:t>Percentage who Trick or Treated</w:t>
+                      </w:r>
+                    </w:p>
+                  </w:txbxContent>
+                </v:textbox>
+                <w10:wrap type="square"/>
+              </v:shape>
+            </w:pict>
+          </mc:Fallback>
+        </mc:AlternateContent>
+      </w:r>
+      <w:r>
+        <w:rPr>
+          <w:noProof/>
+        </w:rPr>
+        <mc:AlternateContent>
+          <mc:Choice Requires="wps">
+            <w:drawing>
+              <wp:anchor distT="0" distB="0" distL="114300" distR="114300" simplePos="0" relativeHeight="251667456" behindDoc="0" locked="0" layoutInCell="1" allowOverlap="1" wp14:anchorId="73A7A0B2" wp14:editId="00CCAF46">
+                <wp:simplePos x="0" y="0"/>
+                <wp:positionH relativeFrom="column">
+                  <wp:posOffset>4440430</wp:posOffset>
+                </wp:positionH>
+                <wp:positionV relativeFrom="paragraph">
+                  <wp:posOffset>1270</wp:posOffset>
+                </wp:positionV>
+                <wp:extent cx="1188720" cy="1188720"/>
+                <wp:effectExtent l="0" t="0" r="11430" b="11430"/>
+                <wp:wrapNone/>
+                <wp:docPr id="6" name="Smiley Face 6"/>
+                <wp:cNvGraphicFramePr/>
+                <a:graphic xmlns:a="http://schemas.openxmlformats.org/drawingml/2006/main">
+                  <a:graphicData uri="http://schemas.microsoft.com/office/word/2010/wordprocessingShape">
+                    <wps:wsp>
+                      <wps:cNvSpPr/>
+                      <wps:spPr>
+                        <a:xfrm>
+                          <a:off x="0" y="0"/>
+                          <a:ext cx="1188720" cy="1188720"/>
+                        </a:xfrm>
+                        <a:prstGeom prst="smileyFace">
+                          <a:avLst>
+                            <a:gd name="adj" fmla="val -4653"/>
+                          </a:avLst>
+                        </a:prstGeom>
+                        <a:gradFill>
+                          <a:gsLst>
+                            <a:gs pos="0">
+                              <a:schemeClr val="accent5">
+                                <a:lumMod val="20000"/>
+                                <a:lumOff val="80000"/>
+                              </a:schemeClr>
+                            </a:gs>
+                            <a:gs pos="91000">
+                              <a:schemeClr val="accent5">
+                                <a:lumMod val="50000"/>
+                              </a:schemeClr>
+                            </a:gs>
+                          </a:gsLst>
+                          <a:lin ang="16200000" scaled="1"/>
+                        </a:gradFill>
+                        <a:ln>
+                          <a:solidFill>
+                            <a:schemeClr val="accent1">
+                              <a:lumMod val="50000"/>
+                            </a:schemeClr>
+                          </a:solidFill>
+                        </a:ln>
+                      </wps:spPr>
+                      <wps:style>
+                        <a:lnRef idx="2">
+                          <a:schemeClr val="accent1">
+                            <a:shade val="50000"/>
+                          </a:schemeClr>
+                        </a:lnRef>
+                        <a:fillRef idx="1">
+                          <a:schemeClr val="accent1"/>
+                        </a:fillRef>
+                        <a:effectRef idx="0">
+                          <a:schemeClr val="accent1"/>
+                        </a:effectRef>
+                        <a:fontRef idx="minor">
+                          <a:schemeClr val="lt1"/>
+                        </a:fontRef>
+                      </wps:style>
+                      <wps:bodyPr rot="0" spcFirstLastPara="0" vertOverflow="overflow" horzOverflow="overflow" vert="horz" wrap="square" lIns="91440" tIns="45720" rIns="91440" bIns="45720" numCol="1" spcCol="0" rtlCol="0" fromWordArt="0" anchor="ctr" anchorCtr="0" forceAA="0" compatLnSpc="1">
+                        <a:prstTxWarp prst="textNoShape">
+                          <a:avLst/>
+                        </a:prstTxWarp>
+                        <a:noAutofit/>
+                      </wps:bodyPr>
+                    </wps:wsp>
+                  </a:graphicData>
+                </a:graphic>
+                <wp14:sizeRelH relativeFrom="margin">
+                  <wp14:pctWidth>0</wp14:pctWidth>
+                </wp14:sizeRelH>
+                <wp14:sizeRelV relativeFrom="margin">
+                  <wp14:pctHeight>0</wp14:pctHeight>
+                </wp14:sizeRelV>
+              </wp:anchor>
+            </w:drawing>
+          </mc:Choice>
+          <mc:Fallback>
+            <w:pict>
+              <v:shape w14:anchorId="66C1158A" id="Smiley Face 6" o:spid="_x0000_s1026" type="#_x0000_t96" style="position:absolute;margin-left:349.65pt;margin-top:.1pt;width:93.6pt;height:93.6pt;z-index:251667456;visibility:visible;mso-wrap-style:square;mso-width-percent:0;mso-height-percent:0;mso-wrap-distance-left:9pt;mso-wrap-distance-top:0;mso-wrap-distance-right:9pt;mso-wrap-distance-bottom:0;mso-position-horizontal:absolute;mso-position-horizontal-relative:text;mso-position-vertical:absolute;mso-position-vertical-relative:text;mso-width-percent:0;mso-height-percent:0;mso-width-relative:margin;mso-height-relative:margin;v-text-anchor:middle" o:gfxdata="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" adj="15510" fillcolor="#deeaf6 [664]" strokecolor="#1f3763 [1604]" strokeweight="1pt">
+                <v:fill color2="#1f4d78 [1608]" angle="180" colors="0 #deebf7;59638f #1f4e79" focus="100%" type="gradient"/>
                 <v:stroke joinstyle="miter"/>
               </v:shape>
             </w:pict>
@@ -304,15 +795,952 @@
     <w:p/>
     <w:p/>
     <w:p/>
-    <w:p/>
     <w:p>
       <w:r>
+        <w:rPr>
+          <w:noProof/>
+        </w:rPr>
+        <mc:AlternateContent>
+          <mc:Choice Requires="wps">
+            <w:drawing>
+              <wp:anchor distT="0" distB="0" distL="114300" distR="114300" simplePos="0" relativeHeight="251684864" behindDoc="0" locked="0" layoutInCell="1" allowOverlap="1">
+                <wp:simplePos x="0" y="0"/>
+                <wp:positionH relativeFrom="column">
+                  <wp:posOffset>1852295</wp:posOffset>
+                </wp:positionH>
+                <wp:positionV relativeFrom="paragraph">
+                  <wp:posOffset>144666</wp:posOffset>
+                </wp:positionV>
+                <wp:extent cx="0" cy="286385"/>
+                <wp:effectExtent l="0" t="0" r="38100" b="37465"/>
+                <wp:wrapNone/>
+                <wp:docPr id="17" name="Straight Connector 17"/>
+                <wp:cNvGraphicFramePr/>
+                <a:graphic xmlns:a="http://schemas.openxmlformats.org/drawingml/2006/main">
+                  <a:graphicData uri="http://schemas.microsoft.com/office/word/2010/wordprocessingShape">
+                    <wps:wsp>
+                      <wps:cNvCnPr/>
+                      <wps:spPr>
+                        <a:xfrm>
+                          <a:off x="0" y="0"/>
+                          <a:ext cx="0" cy="286385"/>
+                        </a:xfrm>
+                        <a:prstGeom prst="line">
+                          <a:avLst/>
+                        </a:prstGeom>
+                        <a:ln>
+                          <a:solidFill>
+                            <a:schemeClr val="tx1"/>
+                          </a:solidFill>
+                        </a:ln>
+                      </wps:spPr>
+                      <wps:style>
+                        <a:lnRef idx="1">
+                          <a:schemeClr val="accent1"/>
+                        </a:lnRef>
+                        <a:fillRef idx="0">
+                          <a:schemeClr val="accent1"/>
+                        </a:fillRef>
+                        <a:effectRef idx="0">
+                          <a:schemeClr val="accent1"/>
+                        </a:effectRef>
+                        <a:fontRef idx="minor">
+                          <a:schemeClr val="tx1"/>
+                        </a:fontRef>
+                      </wps:style>
+                      <wps:bodyPr/>
+                    </wps:wsp>
+                  </a:graphicData>
+                </a:graphic>
+              </wp:anchor>
+            </w:drawing>
+          </mc:Choice>
+          <mc:Fallback>
+            <w:pict>
+              <v:line w14:anchorId="413B2934" id="Straight Connector 17" o:spid="_x0000_s1026" style="position:absolute;z-index:251684864;visibility:visible;mso-wrap-style:square;mso-wrap-distance-left:9pt;mso-wrap-distance-top:0;mso-wrap-distance-right:9pt;mso-wrap-distance-bottom:0;mso-position-horizontal:absolute;mso-position-horizontal-relative:text;mso-position-vertical:absolute;mso-position-vertical-relative:text" from="145.85pt,11.4pt" to="145.85pt,33.95pt" o:gfxdata="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" strokecolor="black [3213]" strokeweight=".5pt">
+                <v:stroke joinstyle="miter"/>
+              </v:line>
+            </w:pict>
+          </mc:Fallback>
+        </mc:AlternateContent>
+      </w:r>
+      <w:r>
+        <w:rPr>
+          <w:noProof/>
+        </w:rPr>
+        <mc:AlternateContent>
+          <mc:Choice Requires="wps">
+            <w:drawing>
+              <wp:anchor distT="0" distB="0" distL="114300" distR="114300" simplePos="0" relativeHeight="251688960" behindDoc="0" locked="0" layoutInCell="1" allowOverlap="1" wp14:anchorId="3203FF65" wp14:editId="5E6994E4">
+                <wp:simplePos x="0" y="0"/>
+                <wp:positionH relativeFrom="column">
+                  <wp:posOffset>4354830</wp:posOffset>
+                </wp:positionH>
+                <wp:positionV relativeFrom="paragraph">
+                  <wp:posOffset>137795</wp:posOffset>
+                </wp:positionV>
+                <wp:extent cx="0" cy="286385"/>
+                <wp:effectExtent l="0" t="0" r="38100" b="37465"/>
+                <wp:wrapNone/>
+                <wp:docPr id="19" name="Straight Connector 19"/>
+                <wp:cNvGraphicFramePr/>
+                <a:graphic xmlns:a="http://schemas.openxmlformats.org/drawingml/2006/main">
+                  <a:graphicData uri="http://schemas.microsoft.com/office/word/2010/wordprocessingShape">
+                    <wps:wsp>
+                      <wps:cNvCnPr/>
+                      <wps:spPr>
+                        <a:xfrm>
+                          <a:off x="0" y="0"/>
+                          <a:ext cx="0" cy="286385"/>
+                        </a:xfrm>
+                        <a:prstGeom prst="line">
+                          <a:avLst/>
+                        </a:prstGeom>
+                        <a:ln>
+                          <a:solidFill>
+                            <a:schemeClr val="tx1"/>
+                          </a:solidFill>
+                        </a:ln>
+                      </wps:spPr>
+                      <wps:style>
+                        <a:lnRef idx="1">
+                          <a:schemeClr val="accent1"/>
+                        </a:lnRef>
+                        <a:fillRef idx="0">
+                          <a:schemeClr val="accent1"/>
+                        </a:fillRef>
+                        <a:effectRef idx="0">
+                          <a:schemeClr val="accent1"/>
+                        </a:effectRef>
+                        <a:fontRef idx="minor">
+                          <a:schemeClr val="tx1"/>
+                        </a:fontRef>
+                      </wps:style>
+                      <wps:bodyPr/>
+                    </wps:wsp>
+                  </a:graphicData>
+                </a:graphic>
+              </wp:anchor>
+            </w:drawing>
+          </mc:Choice>
+          <mc:Fallback>
+            <w:pict>
+              <v:line w14:anchorId="7408DBBD" id="Straight Connector 19" o:spid="_x0000_s1026" style="position:absolute;z-index:251688960;visibility:visible;mso-wrap-style:square;mso-wrap-distance-left:9pt;mso-wrap-distance-top:0;mso-wrap-distance-right:9pt;mso-wrap-distance-bottom:0;mso-position-horizontal:absolute;mso-position-horizontal-relative:text;mso-position-vertical:absolute;mso-position-vertical-relative:text" from="342.9pt,10.85pt" to="342.9pt,33.4pt" o:gfxdata="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" strokecolor="black [3213]" strokeweight=".5pt">
+                <v:stroke joinstyle="miter"/>
+              </v:line>
+            </w:pict>
+          </mc:Fallback>
+        </mc:AlternateContent>
+      </w:r>
+      <w:r>
+        <w:rPr>
+          <w:noProof/>
+        </w:rPr>
+        <mc:AlternateContent>
+          <mc:Choice Requires="wps">
+            <w:drawing>
+              <wp:anchor distT="0" distB="0" distL="114300" distR="114300" simplePos="0" relativeHeight="251691008" behindDoc="0" locked="0" layoutInCell="1" allowOverlap="1" wp14:anchorId="3203FF65" wp14:editId="5E6994E4">
+                <wp:simplePos x="0" y="0"/>
+                <wp:positionH relativeFrom="column">
+                  <wp:posOffset>5555615</wp:posOffset>
+                </wp:positionH>
+                <wp:positionV relativeFrom="paragraph">
+                  <wp:posOffset>145936</wp:posOffset>
+                </wp:positionV>
+                <wp:extent cx="0" cy="286485"/>
+                <wp:effectExtent l="0" t="0" r="38100" b="37465"/>
+                <wp:wrapNone/>
+                <wp:docPr id="20" name="Straight Connector 20"/>
+                <wp:cNvGraphicFramePr/>
+                <a:graphic xmlns:a="http://schemas.openxmlformats.org/drawingml/2006/main">
+                  <a:graphicData uri="http://schemas.microsoft.com/office/word/2010/wordprocessingShape">
+                    <wps:wsp>
+                      <wps:cNvCnPr/>
+                      <wps:spPr>
+                        <a:xfrm>
+                          <a:off x="0" y="0"/>
+                          <a:ext cx="0" cy="286485"/>
+                        </a:xfrm>
+                        <a:prstGeom prst="line">
+                          <a:avLst/>
+                        </a:prstGeom>
+                        <a:ln>
+                          <a:solidFill>
+                            <a:schemeClr val="tx1"/>
+                          </a:solidFill>
+                        </a:ln>
+                      </wps:spPr>
+                      <wps:style>
+                        <a:lnRef idx="1">
+                          <a:schemeClr val="accent1"/>
+                        </a:lnRef>
+                        <a:fillRef idx="0">
+                          <a:schemeClr val="accent1"/>
+                        </a:fillRef>
+                        <a:effectRef idx="0">
+                          <a:schemeClr val="accent1"/>
+                        </a:effectRef>
+                        <a:fontRef idx="minor">
+                          <a:schemeClr val="tx1"/>
+                        </a:fontRef>
+                      </wps:style>
+                      <wps:bodyPr/>
+                    </wps:wsp>
+                  </a:graphicData>
+                </a:graphic>
+              </wp:anchor>
+            </w:drawing>
+          </mc:Choice>
+          <mc:Fallback>
+            <w:pict>
+              <v:line w14:anchorId="2CD97E50" id="Straight Connector 20" o:spid="_x0000_s1026" style="position:absolute;z-index:251691008;visibility:visible;mso-wrap-style:square;mso-wrap-distance-left:9pt;mso-wrap-distance-top:0;mso-wrap-distance-right:9pt;mso-wrap-distance-bottom:0;mso-position-horizontal:absolute;mso-position-horizontal-relative:text;mso-position-vertical:absolute;mso-position-vertical-relative:text" from="437.45pt,11.5pt" to="437.45pt,34.05pt" o:gfxdata="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" strokecolor="black [3213]" strokeweight=".5pt">
+                <v:stroke joinstyle="miter"/>
+              </v:line>
+            </w:pict>
+          </mc:Fallback>
+        </mc:AlternateContent>
+      </w:r>
+      <w:r>
+        <w:rPr>
+          <w:noProof/>
+        </w:rPr>
+        <mc:AlternateContent>
+          <mc:Choice Requires="wps">
+            <w:drawing>
+              <wp:anchor distT="0" distB="0" distL="114300" distR="114300" simplePos="0" relativeHeight="251686912" behindDoc="0" locked="0" layoutInCell="1" allowOverlap="1" wp14:anchorId="466DD077" wp14:editId="7DE33C5E">
+                <wp:simplePos x="0" y="0"/>
+                <wp:positionH relativeFrom="column">
+                  <wp:posOffset>2985770</wp:posOffset>
+                </wp:positionH>
+                <wp:positionV relativeFrom="paragraph">
+                  <wp:posOffset>141491</wp:posOffset>
+                </wp:positionV>
+                <wp:extent cx="0" cy="286485"/>
+                <wp:effectExtent l="0" t="0" r="38100" b="37465"/>
+                <wp:wrapNone/>
+                <wp:docPr id="18" name="Straight Connector 18"/>
+                <wp:cNvGraphicFramePr/>
+                <a:graphic xmlns:a="http://schemas.openxmlformats.org/drawingml/2006/main">
+                  <a:graphicData uri="http://schemas.microsoft.com/office/word/2010/wordprocessingShape">
+                    <wps:wsp>
+                      <wps:cNvCnPr/>
+                      <wps:spPr>
+                        <a:xfrm>
+                          <a:off x="0" y="0"/>
+                          <a:ext cx="0" cy="286485"/>
+                        </a:xfrm>
+                        <a:prstGeom prst="line">
+                          <a:avLst/>
+                        </a:prstGeom>
+                        <a:ln>
+                          <a:solidFill>
+                            <a:schemeClr val="tx1"/>
+                          </a:solidFill>
+                        </a:ln>
+                      </wps:spPr>
+                      <wps:style>
+                        <a:lnRef idx="1">
+                          <a:schemeClr val="accent1"/>
+                        </a:lnRef>
+                        <a:fillRef idx="0">
+                          <a:schemeClr val="accent1"/>
+                        </a:fillRef>
+                        <a:effectRef idx="0">
+                          <a:schemeClr val="accent1"/>
+                        </a:effectRef>
+                        <a:fontRef idx="minor">
+                          <a:schemeClr val="tx1"/>
+                        </a:fontRef>
+                      </wps:style>
+                      <wps:bodyPr/>
+                    </wps:wsp>
+                  </a:graphicData>
+                </a:graphic>
+              </wp:anchor>
+            </w:drawing>
+          </mc:Choice>
+          <mc:Fallback>
+            <w:pict>
+              <v:line w14:anchorId="7360B9C9" id="Straight Connector 18" o:spid="_x0000_s1026" style="position:absolute;z-index:251686912;visibility:visible;mso-wrap-style:square;mso-wrap-distance-left:9pt;mso-wrap-distance-top:0;mso-wrap-distance-right:9pt;mso-wrap-distance-bottom:0;mso-position-horizontal:absolute;mso-position-horizontal-relative:text;mso-position-vertical:absolute;mso-position-vertical-relative:text" from="235.1pt,11.15pt" to="235.1pt,33.7pt" o:gfxdata="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" strokecolor="black [3213]" strokeweight=".5pt">
+                <v:stroke joinstyle="miter"/>
+              </v:line>
+            </w:pict>
+          </mc:Fallback>
+        </mc:AlternateContent>
+      </w:r>
+      <w:r>
+        <w:rPr>
+          <w:noProof/>
+        </w:rPr>
+        <mc:AlternateContent>
+          <mc:Choice Requires="wps">
+            <w:drawing>
+              <wp:anchor distT="0" distB="0" distL="114300" distR="114300" simplePos="0" relativeHeight="251683840" behindDoc="0" locked="0" layoutInCell="1" allowOverlap="1">
+                <wp:simplePos x="0" y="0"/>
+                <wp:positionH relativeFrom="column">
+                  <wp:posOffset>1854721</wp:posOffset>
+                </wp:positionH>
+                <wp:positionV relativeFrom="paragraph">
+                  <wp:posOffset>283845</wp:posOffset>
+                </wp:positionV>
+                <wp:extent cx="3704693" cy="0"/>
+                <wp:effectExtent l="0" t="0" r="0" b="0"/>
+                <wp:wrapNone/>
+                <wp:docPr id="16" name="Straight Connector 16"/>
+                <wp:cNvGraphicFramePr/>
+                <a:graphic xmlns:a="http://schemas.openxmlformats.org/drawingml/2006/main">
+                  <a:graphicData uri="http://schemas.microsoft.com/office/word/2010/wordprocessingShape">
+                    <wps:wsp>
+                      <wps:cNvCnPr/>
+                      <wps:spPr>
+                        <a:xfrm>
+                          <a:off x="0" y="0"/>
+                          <a:ext cx="3704693" cy="0"/>
+                        </a:xfrm>
+                        <a:prstGeom prst="line">
+                          <a:avLst/>
+                        </a:prstGeom>
+                        <a:ln>
+                          <a:solidFill>
+                            <a:schemeClr val="tx1"/>
+                          </a:solidFill>
+                        </a:ln>
+                      </wps:spPr>
+                      <wps:style>
+                        <a:lnRef idx="1">
+                          <a:schemeClr val="accent1"/>
+                        </a:lnRef>
+                        <a:fillRef idx="0">
+                          <a:schemeClr val="accent1"/>
+                        </a:fillRef>
+                        <a:effectRef idx="0">
+                          <a:schemeClr val="accent1"/>
+                        </a:effectRef>
+                        <a:fontRef idx="minor">
+                          <a:schemeClr val="tx1"/>
+                        </a:fontRef>
+                      </wps:style>
+                      <wps:bodyPr/>
+                    </wps:wsp>
+                  </a:graphicData>
+                </a:graphic>
+              </wp:anchor>
+            </w:drawing>
+          </mc:Choice>
+          <mc:Fallback>
+            <w:pict>
+              <v:line w14:anchorId="0781D177" id="Straight Connector 16" o:spid="_x0000_s1026" style="position:absolute;z-index:251683840;visibility:visible;mso-wrap-style:square;mso-wrap-distance-left:9pt;mso-wrap-distance-top:0;mso-wrap-distance-right:9pt;mso-wrap-distance-bottom:0;mso-position-horizontal:absolute;mso-position-horizontal-relative:text;mso-position-vertical:absolute;mso-position-vertical-relative:text" from="146.05pt,22.35pt" to="437.75pt,22.35pt" o:gfxdata="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" strokecolor="black [3213]" strokeweight=".5pt">
+                <v:stroke joinstyle="miter"/>
+              </v:line>
+            </w:pict>
+          </mc:Fallback>
+        </mc:AlternateContent>
+      </w:r>
+    </w:p>
+    <w:p>
+      <w:r>
+        <w:rPr>
+          <w:noProof/>
+        </w:rPr>
+        <mc:AlternateContent>
+          <mc:Choice Requires="wps">
+            <w:drawing>
+              <wp:anchor distT="45720" distB="45720" distL="114300" distR="114300" simplePos="0" relativeHeight="251673600" behindDoc="0" locked="0" layoutInCell="1" allowOverlap="1" wp14:anchorId="5C04A95C" wp14:editId="39E20C28">
+                <wp:simplePos x="0" y="0"/>
+                <wp:positionH relativeFrom="column">
+                  <wp:posOffset>5281930</wp:posOffset>
+                </wp:positionH>
+                <wp:positionV relativeFrom="paragraph">
+                  <wp:posOffset>77470</wp:posOffset>
+                </wp:positionV>
+                <wp:extent cx="556895" cy="317500"/>
+                <wp:effectExtent l="0" t="0" r="0" b="6350"/>
+                <wp:wrapSquare wrapText="bothSides"/>
+                <wp:docPr id="8" name="Text Box 2"/>
+                <wp:cNvGraphicFramePr>
+                  <a:graphicFrameLocks xmlns:a="http://schemas.openxmlformats.org/drawingml/2006/main"/>
+                </wp:cNvGraphicFramePr>
+                <a:graphic xmlns:a="http://schemas.openxmlformats.org/drawingml/2006/main">
+                  <a:graphicData uri="http://schemas.microsoft.com/office/word/2010/wordprocessingShape">
+                    <wps:wsp>
+                      <wps:cNvSpPr txBox="1">
+                        <a:spLocks noChangeArrowheads="1"/>
+                      </wps:cNvSpPr>
+                      <wps:spPr bwMode="auto">
+                        <a:xfrm>
+                          <a:off x="0" y="0"/>
+                          <a:ext cx="556895" cy="317500"/>
+                        </a:xfrm>
+                        <a:prstGeom prst="rect">
+                          <a:avLst/>
+                        </a:prstGeom>
+                        <a:solidFill>
+                          <a:srgbClr val="FFFFFF"/>
+                        </a:solidFill>
+                        <a:ln w="9525">
+                          <a:noFill/>
+                          <a:miter lim="800000"/>
+                          <a:headEnd/>
+                          <a:tailEnd/>
+                        </a:ln>
+                      </wps:spPr>
+                      <wps:txbx>
+                        <w:txbxContent>
+                          <w:p>
+                            <w:pPr>
+                              <w:jc w:val="center"/>
+                              <w:rPr>
+                                <w:rFonts w:ascii="Times New Roman" w:hAnsi="Times New Roman" w:cs="Times New Roman"/>
+                                <w:sz w:val="24"/>
+                                <w:szCs w:val="24"/>
+                              </w:rPr>
+                            </w:pPr>
+                            <w:r>
+                              <w:rPr>
+                                <w:rFonts w:ascii="Times New Roman" w:hAnsi="Times New Roman" w:cs="Times New Roman"/>
+                                <w:sz w:val="24"/>
+                                <w:szCs w:val="24"/>
+                              </w:rPr>
+                              <w:t>3</w:t>
+                            </w:r>
+                          </w:p>
+                          <w:p>
+                            <w:pPr>
+                              <w:jc w:val="center"/>
+                            </w:pPr>
+                          </w:p>
+                        </w:txbxContent>
+                      </wps:txbx>
+                      <wps:bodyPr rot="0" vert="horz" wrap="square" lIns="91440" tIns="45720" rIns="91440" bIns="45720" anchor="t" anchorCtr="0">
+                        <a:noAutofit/>
+                      </wps:bodyPr>
+                    </wps:wsp>
+                  </a:graphicData>
+                </a:graphic>
+                <wp14:sizeRelH relativeFrom="margin">
+                  <wp14:pctWidth>0</wp14:pctWidth>
+                </wp14:sizeRelH>
+                <wp14:sizeRelV relativeFrom="margin">
+                  <wp14:pctHeight>0</wp14:pctHeight>
+                </wp14:sizeRelV>
+              </wp:anchor>
+            </w:drawing>
+          </mc:Choice>
+          <mc:Fallback>
+            <w:pict>
+              <v:shape w14:anchorId="5C04A95C" id="_x0000_s1029" type="#_x0000_t202" style="position:absolute;margin-left:415.9pt;margin-top:6.1pt;width:43.85pt;height:25pt;z-index:251673600;visibility:visible;mso-wrap-style:square;mso-width-percent:0;mso-height-percent:0;mso-wrap-distance-left:9pt;mso-wrap-distance-top:3.6pt;mso-wrap-distance-right:9pt;mso-wrap-distance-bottom:3.6pt;mso-position-horizontal:absolute;mso-position-horizontal-relative:text;mso-position-vertical:absolute;mso-position-vertical-relative:text;mso-width-percent:0;mso-height-percent:0;mso-width-relative:margin;mso-height-relative:margin;v-text-anchor:top" o:gfxdata="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" stroked="f">
+                <v:textbox>
+                  <w:txbxContent>
+                    <w:p>
+                      <w:pPr>
+                        <w:jc w:val="center"/>
+                        <w:rPr>
+                          <w:rFonts w:ascii="Times New Roman" w:hAnsi="Times New Roman" w:cs="Times New Roman"/>
+                          <w:sz w:val="24"/>
+                          <w:szCs w:val="24"/>
+                        </w:rPr>
+                      </w:pPr>
+                      <w:r>
+                        <w:rPr>
+                          <w:rFonts w:ascii="Times New Roman" w:hAnsi="Times New Roman" w:cs="Times New Roman"/>
+                          <w:sz w:val="24"/>
+                          <w:szCs w:val="24"/>
+                        </w:rPr>
+                        <w:t>3</w:t>
+                      </w:r>
+                    </w:p>
+                    <w:p>
+                      <w:pPr>
+                        <w:jc w:val="center"/>
+                      </w:pPr>
+                    </w:p>
+                  </w:txbxContent>
+                </v:textbox>
+                <w10:wrap type="square"/>
+              </v:shape>
+            </w:pict>
+          </mc:Fallback>
+        </mc:AlternateContent>
+      </w:r>
+      <w:r>
+        <w:rPr>
+          <w:noProof/>
+        </w:rPr>
+        <mc:AlternateContent>
+          <mc:Choice Requires="wps">
+            <w:drawing>
+              <wp:anchor distT="45720" distB="45720" distL="114300" distR="114300" simplePos="0" relativeHeight="251693056" behindDoc="0" locked="0" layoutInCell="1" allowOverlap="1" wp14:anchorId="4AB9E203" wp14:editId="58206654">
+                <wp:simplePos x="0" y="0"/>
+                <wp:positionH relativeFrom="column">
+                  <wp:posOffset>1575435</wp:posOffset>
+                </wp:positionH>
+                <wp:positionV relativeFrom="paragraph">
+                  <wp:posOffset>82550</wp:posOffset>
+                </wp:positionV>
+                <wp:extent cx="556895" cy="317500"/>
+                <wp:effectExtent l="0" t="0" r="0" b="6350"/>
+                <wp:wrapSquare wrapText="bothSides"/>
+                <wp:docPr id="21" name="Text Box 2"/>
+                <wp:cNvGraphicFramePr>
+                  <a:graphicFrameLocks xmlns:a="http://schemas.openxmlformats.org/drawingml/2006/main"/>
+                </wp:cNvGraphicFramePr>
+                <a:graphic xmlns:a="http://schemas.openxmlformats.org/drawingml/2006/main">
+                  <a:graphicData uri="http://schemas.microsoft.com/office/word/2010/wordprocessingShape">
+                    <wps:wsp>
+                      <wps:cNvSpPr txBox="1">
+                        <a:spLocks noChangeArrowheads="1"/>
+                      </wps:cNvSpPr>
+                      <wps:spPr bwMode="auto">
+                        <a:xfrm>
+                          <a:off x="0" y="0"/>
+                          <a:ext cx="556895" cy="317500"/>
+                        </a:xfrm>
+                        <a:prstGeom prst="rect">
+                          <a:avLst/>
+                        </a:prstGeom>
+                        <a:noFill/>
+                        <a:ln w="9525">
+                          <a:noFill/>
+                          <a:miter lim="800000"/>
+                          <a:headEnd/>
+                          <a:tailEnd/>
+                        </a:ln>
+                      </wps:spPr>
+                      <wps:txbx>
+                        <w:txbxContent>
+                          <w:p>
+                            <w:pPr>
+                              <w:jc w:val="center"/>
+                              <w:rPr>
+                                <w:rFonts w:ascii="Times New Roman" w:hAnsi="Times New Roman" w:cs="Times New Roman"/>
+                                <w:sz w:val="24"/>
+                                <w:szCs w:val="24"/>
+                              </w:rPr>
+                            </w:pPr>
+                            <w:r>
+                              <w:rPr>
+                                <w:rFonts w:ascii="Times New Roman" w:hAnsi="Times New Roman" w:cs="Times New Roman"/>
+                                <w:sz w:val="24"/>
+                                <w:szCs w:val="24"/>
+                              </w:rPr>
+                              <w:t>0</w:t>
+                            </w:r>
+                          </w:p>
+                          <w:p>
+                            <w:pPr>
+                              <w:jc w:val="center"/>
+                            </w:pPr>
+                          </w:p>
+                        </w:txbxContent>
+                      </wps:txbx>
+                      <wps:bodyPr rot="0" vert="horz" wrap="square" lIns="91440" tIns="45720" rIns="91440" bIns="45720" anchor="t" anchorCtr="0">
+                        <a:noAutofit/>
+                      </wps:bodyPr>
+                    </wps:wsp>
+                  </a:graphicData>
+                </a:graphic>
+                <wp14:sizeRelH relativeFrom="margin">
+                  <wp14:pctWidth>0</wp14:pctWidth>
+                </wp14:sizeRelH>
+                <wp14:sizeRelV relativeFrom="margin">
+                  <wp14:pctHeight>0</wp14:pctHeight>
+                </wp14:sizeRelV>
+              </wp:anchor>
+            </w:drawing>
+          </mc:Choice>
+          <mc:Fallback>
+            <w:pict>
+              <v:shape w14:anchorId="4AB9E203" id="_x0000_s1030" type="#_x0000_t202" style="position:absolute;margin-left:124.05pt;margin-top:6.5pt;width:43.85pt;height:25pt;z-index:251693056;visibility:visible;mso-wrap-style:square;mso-width-percent:0;mso-height-percent:0;mso-wrap-distance-left:9pt;mso-wrap-distance-top:3.6pt;mso-wrap-distance-right:9pt;mso-wrap-distance-bottom:3.6pt;mso-position-horizontal:absolute;mso-position-horizontal-relative:text;mso-position-vertical:absolute;mso-position-vertical-relative:text;mso-width-percent:0;mso-height-percent:0;mso-width-relative:margin;mso-height-relative:margin;v-text-anchor:top" o:gfxdata="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" filled="f" stroked="f">
+                <v:textbox>
+                  <w:txbxContent>
+                    <w:p>
+                      <w:pPr>
+                        <w:jc w:val="center"/>
+                        <w:rPr>
+                          <w:rFonts w:ascii="Times New Roman" w:hAnsi="Times New Roman" w:cs="Times New Roman"/>
+                          <w:sz w:val="24"/>
+                          <w:szCs w:val="24"/>
+                        </w:rPr>
+                      </w:pPr>
+                      <w:r>
+                        <w:rPr>
+                          <w:rFonts w:ascii="Times New Roman" w:hAnsi="Times New Roman" w:cs="Times New Roman"/>
+                          <w:sz w:val="24"/>
+                          <w:szCs w:val="24"/>
+                        </w:rPr>
+                        <w:t>0</w:t>
+                      </w:r>
+                    </w:p>
+                    <w:p>
+                      <w:pPr>
+                        <w:jc w:val="center"/>
+                      </w:pPr>
+                    </w:p>
+                  </w:txbxContent>
+                </v:textbox>
+                <w10:wrap type="square"/>
+              </v:shape>
+            </w:pict>
+          </mc:Fallback>
+        </mc:AlternateContent>
+      </w:r>
+      <w:r>
+        <w:rPr>
+          <w:noProof/>
+        </w:rPr>
+        <mc:AlternateContent>
+          <mc:Choice Requires="wps">
+            <w:drawing>
+              <wp:anchor distT="45720" distB="45720" distL="114300" distR="114300" simplePos="0" relativeHeight="251669504" behindDoc="0" locked="0" layoutInCell="1" allowOverlap="1">
+                <wp:simplePos x="0" y="0"/>
+                <wp:positionH relativeFrom="column">
+                  <wp:posOffset>2710815</wp:posOffset>
+                </wp:positionH>
+                <wp:positionV relativeFrom="paragraph">
+                  <wp:posOffset>71755</wp:posOffset>
+                </wp:positionV>
+                <wp:extent cx="556895" cy="317500"/>
+                <wp:effectExtent l="0" t="0" r="0" b="6350"/>
+                <wp:wrapSquare wrapText="bothSides"/>
+                <wp:docPr id="217" name="Text Box 2"/>
+                <wp:cNvGraphicFramePr>
+                  <a:graphicFrameLocks xmlns:a="http://schemas.openxmlformats.org/drawingml/2006/main"/>
+                </wp:cNvGraphicFramePr>
+                <a:graphic xmlns:a="http://schemas.openxmlformats.org/drawingml/2006/main">
+                  <a:graphicData uri="http://schemas.microsoft.com/office/word/2010/wordprocessingShape">
+                    <wps:wsp>
+                      <wps:cNvSpPr txBox="1">
+                        <a:spLocks noChangeArrowheads="1"/>
+                      </wps:cNvSpPr>
+                      <wps:spPr bwMode="auto">
+                        <a:xfrm>
+                          <a:off x="0" y="0"/>
+                          <a:ext cx="556895" cy="317500"/>
+                        </a:xfrm>
+                        <a:prstGeom prst="rect">
+                          <a:avLst/>
+                        </a:prstGeom>
+                        <a:solidFill>
+                          <a:srgbClr val="FFFFFF"/>
+                        </a:solidFill>
+                        <a:ln w="9525">
+                          <a:noFill/>
+                          <a:miter lim="800000"/>
+                          <a:headEnd/>
+                          <a:tailEnd/>
+                        </a:ln>
+                      </wps:spPr>
+                      <wps:txbx>
+                        <w:txbxContent>
+                          <w:p>
+                            <w:pPr>
+                              <w:jc w:val="center"/>
+                              <w:rPr>
+                                <w:rFonts w:ascii="Times New Roman" w:hAnsi="Times New Roman" w:cs="Times New Roman"/>
+                                <w:sz w:val="24"/>
+                                <w:szCs w:val="24"/>
+                              </w:rPr>
+                            </w:pPr>
+                            <w:r>
+                              <w:rPr>
+                                <w:rFonts w:ascii="Times New Roman" w:hAnsi="Times New Roman" w:cs="Times New Roman"/>
+                                <w:sz w:val="24"/>
+                                <w:szCs w:val="24"/>
+                              </w:rPr>
+                              <w:t>1.6</w:t>
+                            </w:r>
+                          </w:p>
+                        </w:txbxContent>
+                      </wps:txbx>
+                      <wps:bodyPr rot="0" vert="horz" wrap="square" lIns="91440" tIns="45720" rIns="91440" bIns="45720" anchor="t" anchorCtr="0">
+                        <a:noAutofit/>
+                      </wps:bodyPr>
+                    </wps:wsp>
+                  </a:graphicData>
+                </a:graphic>
+                <wp14:sizeRelH relativeFrom="margin">
+                  <wp14:pctWidth>0</wp14:pctWidth>
+                </wp14:sizeRelH>
+                <wp14:sizeRelV relativeFrom="margin">
+                  <wp14:pctHeight>0</wp14:pctHeight>
+                </wp14:sizeRelV>
+              </wp:anchor>
+            </w:drawing>
+          </mc:Choice>
+          <mc:Fallback>
+            <w:pict>
+              <v:shape id="_x0000_s1031" type="#_x0000_t202" style="position:absolute;margin-left:213.45pt;margin-top:5.65pt;width:43.85pt;height:25pt;z-index:251669504;visibility:visible;mso-wrap-style:square;mso-width-percent:0;mso-height-percent:0;mso-wrap-distance-left:9pt;mso-wrap-distance-top:3.6pt;mso-wrap-distance-right:9pt;mso-wrap-distance-bottom:3.6pt;mso-position-horizontal:absolute;mso-position-horizontal-relative:text;mso-position-vertical:absolute;mso-position-vertical-relative:text;mso-width-percent:0;mso-height-percent:0;mso-width-relative:margin;mso-height-relative:margin;v-text-anchor:top" o:gfxdata="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" stroked="f">
+                <v:textbox>
+                  <w:txbxContent>
+                    <w:p>
+                      <w:pPr>
+                        <w:jc w:val="center"/>
+                        <w:rPr>
+                          <w:rFonts w:ascii="Times New Roman" w:hAnsi="Times New Roman" w:cs="Times New Roman"/>
+                          <w:sz w:val="24"/>
+                          <w:szCs w:val="24"/>
+                        </w:rPr>
+                      </w:pPr>
+                      <w:r>
+                        <w:rPr>
+                          <w:rFonts w:ascii="Times New Roman" w:hAnsi="Times New Roman" w:cs="Times New Roman"/>
+                          <w:sz w:val="24"/>
+                          <w:szCs w:val="24"/>
+                        </w:rPr>
+                        <w:t>1.6</w:t>
+                      </w:r>
+                    </w:p>
+                  </w:txbxContent>
+                </v:textbox>
+                <w10:wrap type="square"/>
+              </v:shape>
+            </w:pict>
+          </mc:Fallback>
+        </mc:AlternateContent>
+      </w:r>
+      <w:r>
+        <w:rPr>
+          <w:noProof/>
+        </w:rPr>
+        <mc:AlternateContent>
+          <mc:Choice Requires="wps">
+            <w:drawing>
+              <wp:anchor distT="45720" distB="45720" distL="114300" distR="114300" simplePos="0" relativeHeight="251671552" behindDoc="0" locked="0" layoutInCell="1" allowOverlap="1" wp14:anchorId="5C04A95C" wp14:editId="39E20C28">
+                <wp:simplePos x="0" y="0"/>
+                <wp:positionH relativeFrom="column">
+                  <wp:posOffset>4077970</wp:posOffset>
+                </wp:positionH>
+                <wp:positionV relativeFrom="paragraph">
+                  <wp:posOffset>70485</wp:posOffset>
+                </wp:positionV>
+                <wp:extent cx="556895" cy="317500"/>
+                <wp:effectExtent l="0" t="0" r="0" b="6350"/>
+                <wp:wrapSquare wrapText="bothSides"/>
+                <wp:docPr id="7" name="Text Box 2"/>
+                <wp:cNvGraphicFramePr>
+                  <a:graphicFrameLocks xmlns:a="http://schemas.openxmlformats.org/drawingml/2006/main"/>
+                </wp:cNvGraphicFramePr>
+                <a:graphic xmlns:a="http://schemas.openxmlformats.org/drawingml/2006/main">
+                  <a:graphicData uri="http://schemas.microsoft.com/office/word/2010/wordprocessingShape">
+                    <wps:wsp>
+                      <wps:cNvSpPr txBox="1">
+                        <a:spLocks noChangeArrowheads="1"/>
+                      </wps:cNvSpPr>
+                      <wps:spPr bwMode="auto">
+                        <a:xfrm>
+                          <a:off x="0" y="0"/>
+                          <a:ext cx="556895" cy="317500"/>
+                        </a:xfrm>
+                        <a:prstGeom prst="rect">
+                          <a:avLst/>
+                        </a:prstGeom>
+                        <a:solidFill>
+                          <a:srgbClr val="FFFFFF"/>
+                        </a:solidFill>
+                        <a:ln w="9525">
+                          <a:noFill/>
+                          <a:miter lim="800000"/>
+                          <a:headEnd/>
+                          <a:tailEnd/>
+                        </a:ln>
+                      </wps:spPr>
+                      <wps:txbx>
+                        <w:txbxContent>
+                          <w:p>
+                            <w:pPr>
+                              <w:jc w:val="center"/>
+                              <w:rPr>
+                                <w:rFonts w:ascii="Times New Roman" w:hAnsi="Times New Roman" w:cs="Times New Roman"/>
+                                <w:sz w:val="24"/>
+                                <w:szCs w:val="24"/>
+                              </w:rPr>
+                            </w:pPr>
+                            <w:r>
+                              <w:rPr>
+                                <w:rFonts w:ascii="Times New Roman" w:hAnsi="Times New Roman" w:cs="Times New Roman"/>
+                                <w:sz w:val="24"/>
+                                <w:szCs w:val="24"/>
+                              </w:rPr>
+                              <w:t>2.3</w:t>
+                            </w:r>
+                          </w:p>
+                        </w:txbxContent>
+                      </wps:txbx>
+                      <wps:bodyPr rot="0" vert="horz" wrap="square" lIns="91440" tIns="45720" rIns="91440" bIns="45720" anchor="t" anchorCtr="0">
+                        <a:noAutofit/>
+                      </wps:bodyPr>
+                    </wps:wsp>
+                  </a:graphicData>
+                </a:graphic>
+                <wp14:sizeRelH relativeFrom="margin">
+                  <wp14:pctWidth>0</wp14:pctWidth>
+                </wp14:sizeRelH>
+                <wp14:sizeRelV relativeFrom="margin">
+                  <wp14:pctHeight>0</wp14:pctHeight>
+                </wp14:sizeRelV>
+              </wp:anchor>
+            </w:drawing>
+          </mc:Choice>
+          <mc:Fallback>
+            <w:pict>
+              <v:shape w14:anchorId="5C04A95C" id="_x0000_s1032" type="#_x0000_t202" style="position:absolute;margin-left:321.1pt;margin-top:5.55pt;width:43.85pt;height:25pt;z-index:251671552;visibility:visible;mso-wrap-style:square;mso-width-percent:0;mso-height-percent:0;mso-wrap-distance-left:9pt;mso-wrap-distance-top:3.6pt;mso-wrap-distance-right:9pt;mso-wrap-distance-bottom:3.6pt;mso-position-horizontal:absolute;mso-position-horizontal-relative:text;mso-position-vertical:absolute;mso-position-vertical-relative:text;mso-width-percent:0;mso-height-percent:0;mso-width-relative:margin;mso-height-relative:margin;v-text-anchor:top" o:gfxdata="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" stroked="f">
+                <v:textbox>
+                  <w:txbxContent>
+                    <w:p>
+                      <w:pPr>
+                        <w:jc w:val="center"/>
+                        <w:rPr>
+                          <w:rFonts w:ascii="Times New Roman" w:hAnsi="Times New Roman" w:cs="Times New Roman"/>
+                          <w:sz w:val="24"/>
+                          <w:szCs w:val="24"/>
+                        </w:rPr>
+                      </w:pPr>
+                      <w:r>
+                        <w:rPr>
+                          <w:rFonts w:ascii="Times New Roman" w:hAnsi="Times New Roman" w:cs="Times New Roman"/>
+                          <w:sz w:val="24"/>
+                          <w:szCs w:val="24"/>
+                        </w:rPr>
+                        <w:t>2.3</w:t>
+                      </w:r>
+                    </w:p>
+                  </w:txbxContent>
+                </v:textbox>
+                <w10:wrap type="square"/>
+              </v:shape>
+            </w:pict>
+          </mc:Fallback>
+        </mc:AlternateContent>
+      </w:r>
+    </w:p>
+    <w:p>
+      <w:r>
+        <w:rPr>
+          <w:noProof/>
+        </w:rPr>
+        <mc:AlternateContent>
+          <mc:Choice Requires="wps">
+            <w:drawing>
+              <wp:anchor distT="45720" distB="45720" distL="114300" distR="114300" simplePos="0" relativeHeight="251675648" behindDoc="0" locked="0" layoutInCell="1" allowOverlap="1" wp14:anchorId="5C04A95C" wp14:editId="39E20C28">
+                <wp:simplePos x="0" y="0"/>
+                <wp:positionH relativeFrom="column">
+                  <wp:posOffset>2248535</wp:posOffset>
+                </wp:positionH>
+                <wp:positionV relativeFrom="paragraph">
+                  <wp:posOffset>59627</wp:posOffset>
+                </wp:positionV>
+                <wp:extent cx="2852420" cy="400050"/>
+                <wp:effectExtent l="0" t="0" r="5080" b="0"/>
+                <wp:wrapSquare wrapText="bothSides"/>
+                <wp:docPr id="9" name="Text Box 2"/>
+                <wp:cNvGraphicFramePr>
+                  <a:graphicFrameLocks xmlns:a="http://schemas.openxmlformats.org/drawingml/2006/main"/>
+                </wp:cNvGraphicFramePr>
+                <a:graphic xmlns:a="http://schemas.openxmlformats.org/drawingml/2006/main">
+                  <a:graphicData uri="http://schemas.microsoft.com/office/word/2010/wordprocessingShape">
+                    <wps:wsp>
+                      <wps:cNvSpPr txBox="1">
+                        <a:spLocks noChangeArrowheads="1"/>
+                      </wps:cNvSpPr>
+                      <wps:spPr bwMode="auto">
+                        <a:xfrm>
+                          <a:off x="0" y="0"/>
+                          <a:ext cx="2852420" cy="400050"/>
+                        </a:xfrm>
+                        <a:prstGeom prst="rect">
+                          <a:avLst/>
+                        </a:prstGeom>
+                        <a:solidFill>
+                          <a:srgbClr val="FFFFFF"/>
+                        </a:solidFill>
+                        <a:ln w="9525">
+                          <a:noFill/>
+                          <a:miter lim="800000"/>
+                          <a:headEnd/>
+                          <a:tailEnd/>
+                        </a:ln>
+                      </wps:spPr>
+                      <wps:txbx>
+                        <w:txbxContent>
+                          <w:p>
+                            <w:pPr>
+                              <w:jc w:val="center"/>
+                              <w:rPr>
+                                <w:rFonts w:ascii="Times New Roman" w:hAnsi="Times New Roman" w:cs="Times New Roman"/>
+                                <w:sz w:val="28"/>
+                                <w:szCs w:val="28"/>
+                              </w:rPr>
+                            </w:pPr>
+                            <w:r>
+                              <w:rPr>
+                                <w:rFonts w:ascii="Times New Roman" w:hAnsi="Times New Roman" w:cs="Times New Roman"/>
+                                <w:sz w:val="28"/>
+                                <w:szCs w:val="28"/>
+                              </w:rPr>
+                              <w:t>Average Rating Maximum</w:t>
+                            </w:r>
+                          </w:p>
+                        </w:txbxContent>
+                      </wps:txbx>
+                      <wps:bodyPr rot="0" vert="horz" wrap="square" lIns="91440" tIns="45720" rIns="91440" bIns="45720" anchor="t" anchorCtr="0">
+                        <a:noAutofit/>
+                      </wps:bodyPr>
+                    </wps:wsp>
+                  </a:graphicData>
+                </a:graphic>
+                <wp14:sizeRelH relativeFrom="margin">
+                  <wp14:pctWidth>0</wp14:pctWidth>
+                </wp14:sizeRelH>
+                <wp14:sizeRelV relativeFrom="margin">
+                  <wp14:pctHeight>0</wp14:pctHeight>
+                </wp14:sizeRelV>
+              </wp:anchor>
+            </w:drawing>
+          </mc:Choice>
+          <mc:Fallback>
+            <w:pict>
+              <v:shape w14:anchorId="5C04A95C" id="_x0000_s1033" type="#_x0000_t202" style="position:absolute;margin-left:177.05pt;margin-top:4.7pt;width:224.6pt;height:31.5pt;z-index:251675648;visibility:visible;mso-wrap-style:square;mso-width-percent:0;mso-height-percent:0;mso-wrap-distance-left:9pt;mso-wrap-distance-top:3.6pt;mso-wrap-distance-right:9pt;mso-wrap-distance-bottom:3.6pt;mso-position-horizontal:absolute;mso-position-horizontal-relative:text;mso-position-vertical:absolute;mso-position-vertical-relative:text;mso-width-percent:0;mso-height-percent:0;mso-width-relative:margin;mso-height-relative:margin;v-text-anchor:top" o:gfxdata="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" stroked="f">
+                <v:textbox>
+                  <w:txbxContent>
+                    <w:p>
+                      <w:pPr>
+                        <w:jc w:val="center"/>
+                        <w:rPr>
+                          <w:rFonts w:ascii="Times New Roman" w:hAnsi="Times New Roman" w:cs="Times New Roman"/>
+                          <w:sz w:val="28"/>
+                          <w:szCs w:val="28"/>
+                        </w:rPr>
+                      </w:pPr>
+                      <w:r>
+                        <w:rPr>
+                          <w:rFonts w:ascii="Times New Roman" w:hAnsi="Times New Roman" w:cs="Times New Roman"/>
+                          <w:sz w:val="28"/>
+                          <w:szCs w:val="28"/>
+                        </w:rPr>
+                        <w:t>Average Rating Maximum</w:t>
+                      </w:r>
+                    </w:p>
+                  </w:txbxContent>
+                </v:textbox>
+                <w10:wrap type="square"/>
+              </v:shape>
+            </w:pict>
+          </mc:Fallback>
+        </mc:AlternateContent>
+      </w:r>
+      <w:r>
+        <w:br w:type="page"/>
+      </w:r>
+      <w:bookmarkStart w:id="0" w:name="_GoBack"/>
+      <w:bookmarkEnd w:id="0"/>
+    </w:p>
+    <w:p>
+      <w:r>
+        <w:lastRenderedPageBreak/>
         <w:t>Vertical:</w:t>
       </w:r>
     </w:p>
     <w:p/>
-    <w:bookmarkStart w:id="0" w:name="_GoBack"/>
-    <w:bookmarkEnd w:id="0"/>
     <w:p>
       <w:r>
         <w:rPr>

</xml_diff>